<commit_message>
update title and resume
</commit_message>
<xml_diff>
--- a/resume/Resume_Shen Huang_2020-02-19.docx
+++ b/resume/Resume_Shen Huang_2020-02-19.docx
@@ -19,8 +19,6 @@
           <w:szCs w:val="44"/>
         </w:rPr>
       </w:pPr>
-      <w:bookmarkStart w:id="0" w:name="_GoBack"/>
-      <w:bookmarkEnd w:id="0"/>
       <w:r>
         <w:rPr>
           <w:b/>
@@ -82,8 +80,8 @@
           <w:b/>
         </w:rPr>
       </w:pPr>
-      <w:bookmarkStart w:id="1" w:name="gjdgxs" w:colFirst="0" w:colLast="0"/>
-      <w:bookmarkEnd w:id="1"/>
+      <w:bookmarkStart w:id="0" w:name="gjdgxs" w:colFirst="0" w:colLast="0"/>
+      <w:bookmarkEnd w:id="0"/>
       <w:r>
         <w:rPr>
           <w:b/>
@@ -114,7 +112,21 @@
         <w:rPr>
           <w:bCs/>
         </w:rPr>
-        <w:t>Over 20 years of programming experience, solid hands-on skills</w:t>
+        <w:t xml:space="preserve">Over </w:t>
+      </w:r>
+      <w:r>
+        <w:rPr>
+          <w:bCs/>
+        </w:rPr>
+        <w:t>20</w:t>
+      </w:r>
+      <w:bookmarkStart w:id="1" w:name="_GoBack"/>
+      <w:bookmarkEnd w:id="1"/>
+      <w:r>
+        <w:rPr>
+          <w:bCs/>
+        </w:rPr>
+        <w:t xml:space="preserve"> years of programming experience, solid hands-on skills</w:t>
       </w:r>
       <w:r>
         <w:rPr>
@@ -997,79 +1009,7 @@
           <w:sz w:val="22"/>
           <w:szCs w:val="22"/>
         </w:rPr>
-        <w:t xml:space="preserve"> </w:t>
-      </w:r>
-      <w:proofErr w:type="spellStart"/>
-      <w:r>
-        <w:rPr>
-          <w:bCs/>
-          <w:sz w:val="22"/>
-          <w:szCs w:val="22"/>
-        </w:rPr>
-        <w:t>sckit</w:t>
-      </w:r>
-      <w:proofErr w:type="spellEnd"/>
-      <w:r>
-        <w:rPr>
-          <w:bCs/>
-          <w:sz w:val="22"/>
-          <w:szCs w:val="22"/>
-        </w:rPr>
-        <w:t>-learn (auto-</w:t>
-      </w:r>
-      <w:proofErr w:type="spellStart"/>
-      <w:r>
-        <w:rPr>
-          <w:bCs/>
-          <w:sz w:val="22"/>
-          <w:szCs w:val="22"/>
-        </w:rPr>
-        <w:t>sklearn</w:t>
-      </w:r>
-      <w:proofErr w:type="spellEnd"/>
-      <w:r>
-        <w:rPr>
-          <w:bCs/>
-          <w:sz w:val="22"/>
-          <w:szCs w:val="22"/>
-        </w:rPr>
-        <w:t xml:space="preserve">), </w:t>
-      </w:r>
-      <w:proofErr w:type="spellStart"/>
-      <w:r>
-        <w:rPr>
-          <w:bCs/>
-          <w:sz w:val="22"/>
-          <w:szCs w:val="22"/>
-        </w:rPr>
-        <w:t>Keras</w:t>
-      </w:r>
-      <w:proofErr w:type="spellEnd"/>
-      <w:r>
-        <w:rPr>
-          <w:bCs/>
-          <w:sz w:val="22"/>
-          <w:szCs w:val="22"/>
-        </w:rPr>
-        <w:t xml:space="preserve"> (</w:t>
-      </w:r>
-      <w:proofErr w:type="spellStart"/>
-      <w:r>
-        <w:rPr>
-          <w:bCs/>
-          <w:sz w:val="22"/>
-          <w:szCs w:val="22"/>
-        </w:rPr>
-        <w:t>AutoKeras</w:t>
-      </w:r>
-      <w:proofErr w:type="spellEnd"/>
-      <w:r>
-        <w:rPr>
-          <w:bCs/>
-          <w:sz w:val="22"/>
-          <w:szCs w:val="22"/>
-        </w:rPr>
-        <w:t>), WEKA (Auto-WEKA)</w:t>
+        <w:t xml:space="preserve"> sckit-learn (auto-sklearn), Keras (AutoKeras), WEKA (Auto-WEKA)</w:t>
       </w:r>
     </w:p>
     <w:p>
@@ -1141,34 +1081,7 @@
           <w:sz w:val="22"/>
           <w:szCs w:val="22"/>
         </w:rPr>
-        <w:t xml:space="preserve"> GCP, AWS (</w:t>
-      </w:r>
-      <w:proofErr w:type="spellStart"/>
-      <w:r>
-        <w:rPr>
-          <w:bCs/>
-          <w:sz w:val="22"/>
-          <w:szCs w:val="22"/>
-        </w:rPr>
-        <w:t>SageMaker</w:t>
-      </w:r>
-      <w:proofErr w:type="spellEnd"/>
-      <w:r>
-        <w:rPr>
-          <w:bCs/>
-          <w:sz w:val="22"/>
-          <w:szCs w:val="22"/>
-        </w:rPr>
-        <w:t xml:space="preserve">, </w:t>
-      </w:r>
-      <w:proofErr w:type="spellStart"/>
-      <w:r>
-        <w:rPr>
-          <w:bCs/>
-          <w:sz w:val="22"/>
-          <w:szCs w:val="22"/>
-        </w:rPr>
-        <w:t>R</w:t>
+        <w:t xml:space="preserve"> GCP, AWS (SageMaker, R</w:t>
       </w:r>
       <w:r>
         <w:rPr>
@@ -1178,7 +1091,6 @@
         </w:rPr>
         <w:t>ekognition</w:t>
       </w:r>
-      <w:proofErr w:type="spellEnd"/>
       <w:r>
         <w:rPr>
           <w:bCs/>
@@ -1936,25 +1848,7 @@
           <w:sz w:val="22"/>
           <w:szCs w:val="22"/>
         </w:rPr>
-        <w:t xml:space="preserve">elped other Master and </w:t>
-      </w:r>
-      <w:proofErr w:type="spellStart"/>
-      <w:proofErr w:type="gramStart"/>
-      <w:r>
-        <w:rPr>
-          <w:sz w:val="22"/>
-          <w:szCs w:val="22"/>
-        </w:rPr>
-        <w:t>Ph.D</w:t>
-      </w:r>
-      <w:proofErr w:type="spellEnd"/>
-      <w:proofErr w:type="gramEnd"/>
-      <w:r>
-        <w:rPr>
-          <w:sz w:val="22"/>
-          <w:szCs w:val="22"/>
-        </w:rPr>
-        <w:t xml:space="preserve"> students in their research projects.</w:t>
+        <w:t>elped other Master and Ph.D students in their research projects.</w:t>
       </w:r>
     </w:p>
     <w:p>
@@ -3740,7 +3634,7 @@
         <w:rPr>
           <w:b/>
         </w:rPr>
-        <w:t>Teach Access of Silicon Valley</w:t>
+        <w:t>Queens Debating Union</w:t>
       </w:r>
     </w:p>
     <w:p>
@@ -3770,7 +3664,21 @@
           <w:sz w:val="22"/>
           <w:szCs w:val="22"/>
         </w:rPr>
-        <w:t>Learned about accessibility and how companies in Silicon Valley is currently working on it.</w:t>
+        <w:t xml:space="preserve">Debate in the form of British </w:t>
+      </w:r>
+      <w:r>
+        <w:rPr>
+          <w:sz w:val="22"/>
+          <w:szCs w:val="22"/>
+        </w:rPr>
+        <w:t>Parliamentary</w:t>
+      </w:r>
+      <w:r>
+        <w:rPr>
+          <w:sz w:val="22"/>
+          <w:szCs w:val="22"/>
+        </w:rPr>
+        <w:t>.</w:t>
       </w:r>
     </w:p>
     <w:p>
@@ -3800,7 +3708,49 @@
           <w:sz w:val="22"/>
           <w:szCs w:val="22"/>
         </w:rPr>
-        <w:t>Made several connections in the field who is interested in the same thing.</w:t>
+        <w:t>Improved skills in English communication, public speakin</w:t>
+      </w:r>
+      <w:r>
+        <w:rPr>
+          <w:sz w:val="22"/>
+          <w:szCs w:val="22"/>
+        </w:rPr>
+        <w:t>g, teamwork a</w:t>
+      </w:r>
+      <w:r>
+        <w:rPr>
+          <w:sz w:val="22"/>
+          <w:szCs w:val="22"/>
+        </w:rPr>
+        <w:t>nd logical thinking</w:t>
+      </w:r>
+      <w:r>
+        <w:rPr>
+          <w:sz w:val="22"/>
+          <w:szCs w:val="22"/>
+        </w:rPr>
+        <w:t xml:space="preserve"> skil</w:t>
+      </w:r>
+      <w:r>
+        <w:rPr>
+          <w:sz w:val="22"/>
+          <w:szCs w:val="22"/>
+        </w:rPr>
+        <w:t>l</w:t>
+      </w:r>
+      <w:r>
+        <w:rPr>
+          <w:sz w:val="22"/>
+          <w:szCs w:val="22"/>
+        </w:rPr>
+        <w:t>s</w:t>
+      </w:r>
+      <w:r>
+        <w:rPr>
+          <w:sz w:val="22"/>
+          <w:szCs w:val="22"/>
+        </w:rPr>
+        <w:t>.</w:t>
       </w:r>
     </w:p>
     <w:p>
@@ -3821,7 +3771,7 @@
         <w:rPr>
           <w:b/>
         </w:rPr>
-        <w:t>Space Computing Conference</w:t>
+        <w:t>Teach Access of Silicon Valley</w:t>
       </w:r>
     </w:p>
     <w:p>
@@ -3851,23 +3801,88 @@
           <w:sz w:val="22"/>
           <w:szCs w:val="22"/>
         </w:rPr>
-        <w:t xml:space="preserve">Conference featuring </w:t>
-      </w:r>
-      <w:proofErr w:type="spellStart"/>
-      <w:r>
-        <w:rPr>
-          <w:sz w:val="22"/>
-          <w:szCs w:val="22"/>
-        </w:rPr>
-        <w:t>Vint</w:t>
-      </w:r>
-      <w:proofErr w:type="spellEnd"/>
-      <w:r>
-        <w:rPr>
-          <w:sz w:val="22"/>
-          <w:szCs w:val="22"/>
-        </w:rPr>
-        <w:t xml:space="preserve"> Cerf, </w:t>
+        <w:t>Learned about accessibility and how companies in Silicon Valley is currently working on it.</w:t>
+      </w:r>
+    </w:p>
+    <w:p>
+      <w:pPr>
+        <w:numPr>
+          <w:ilvl w:val="0"/>
+          <w:numId w:val="2"/>
+        </w:numPr>
+        <w:pBdr>
+          <w:top w:val="nil"/>
+          <w:left w:val="nil"/>
+          <w:bottom w:val="nil"/>
+          <w:right w:val="nil"/>
+          <w:between w:val="nil"/>
+        </w:pBdr>
+        <w:tabs>
+          <w:tab w:val="left" w:pos="10915"/>
+        </w:tabs>
+        <w:ind w:right="168"/>
+        <w:rPr>
+          <w:sz w:val="22"/>
+          <w:szCs w:val="22"/>
+        </w:rPr>
+      </w:pPr>
+      <w:r>
+        <w:rPr>
+          <w:sz w:val="22"/>
+          <w:szCs w:val="22"/>
+        </w:rPr>
+        <w:t>Made several connections in the field who is interested in the same thing.</w:t>
+      </w:r>
+    </w:p>
+    <w:p>
+      <w:pPr>
+        <w:pBdr>
+          <w:top w:val="nil"/>
+          <w:left w:val="nil"/>
+          <w:bottom w:val="nil"/>
+          <w:right w:val="nil"/>
+          <w:between w:val="nil"/>
+        </w:pBdr>
+        <w:ind w:right="926"/>
+        <w:rPr>
+          <w:b/>
+        </w:rPr>
+      </w:pPr>
+      <w:r>
+        <w:rPr>
+          <w:b/>
+        </w:rPr>
+        <w:t>Space Computing Conference</w:t>
+      </w:r>
+    </w:p>
+    <w:p>
+      <w:pPr>
+        <w:numPr>
+          <w:ilvl w:val="0"/>
+          <w:numId w:val="2"/>
+        </w:numPr>
+        <w:pBdr>
+          <w:top w:val="nil"/>
+          <w:left w:val="nil"/>
+          <w:bottom w:val="nil"/>
+          <w:right w:val="nil"/>
+          <w:between w:val="nil"/>
+        </w:pBdr>
+        <w:tabs>
+          <w:tab w:val="left" w:pos="10915"/>
+        </w:tabs>
+        <w:ind w:right="168"/>
+        <w:rPr>
+          <w:sz w:val="22"/>
+          <w:szCs w:val="22"/>
+        </w:rPr>
+      </w:pPr>
+      <w:r>
+        <w:rPr>
+          <w:sz w:val="22"/>
+          <w:szCs w:val="22"/>
+        </w:rPr>
+        <w:t xml:space="preserve">Conference featuring Vint Cerf, </w:t>
       </w:r>
       <w:r>
         <w:rPr>

</xml_diff>

<commit_message>
Added a better explanatory text
</commit_message>
<xml_diff>
--- a/resume/Resume_Shen Huang_2020-02-19.docx
+++ b/resume/Resume_Shen Huang_2020-02-19.docx
@@ -120,8 +120,6 @@
         </w:rPr>
         <w:t>20</w:t>
       </w:r>
-      <w:bookmarkStart w:id="1" w:name="_GoBack"/>
-      <w:bookmarkEnd w:id="1"/>
       <w:r>
         <w:rPr>
           <w:bCs/>
@@ -3664,7 +3662,23 @@
           <w:sz w:val="22"/>
           <w:szCs w:val="22"/>
         </w:rPr>
-        <w:t xml:space="preserve">Debate in the form of British </w:t>
+        <w:t>Debate</w:t>
+      </w:r>
+      <w:r>
+        <w:rPr>
+          <w:sz w:val="22"/>
+          <w:szCs w:val="22"/>
+        </w:rPr>
+        <w:t>d</w:t>
+      </w:r>
+      <w:bookmarkStart w:id="1" w:name="_GoBack"/>
+      <w:bookmarkEnd w:id="1"/>
+      <w:r>
+        <w:rPr>
+          <w:sz w:val="22"/>
+          <w:szCs w:val="22"/>
+        </w:rPr>
+        <w:t xml:space="preserve"> in the form of British </w:t>
       </w:r>
       <w:r>
         <w:rPr>

</xml_diff>